<commit_message>
Changed Report, added integrity statement and student numbers
</commit_message>
<xml_diff>
--- a/report.docx
+++ b/report.docx
@@ -30,6 +30,136 @@
     </w:p>
     <w:p>
       <w:pPr>
+        <w:jc w:val="center"/>
+        <w:rPr>
+          <w:rFonts w:ascii="Times New Roman" w:hAnsi="Times New Roman" w:cs="Times New Roman"/>
+          <w:sz w:val="24"/>
+          <w:szCs w:val="24"/>
+        </w:rPr>
+      </w:pPr>
+      <w:proofErr w:type="spellStart"/>
+      <w:r>
+        <w:rPr>
+          <w:rFonts w:ascii="Times New Roman" w:hAnsi="Times New Roman" w:cs="Times New Roman"/>
+          <w:sz w:val="24"/>
+          <w:szCs w:val="24"/>
+        </w:rPr>
+        <w:t>Decheng</w:t>
+      </w:r>
+      <w:proofErr w:type="spellEnd"/>
+      <w:r>
+        <w:rPr>
+          <w:rFonts w:ascii="Times New Roman" w:hAnsi="Times New Roman" w:cs="Times New Roman"/>
+          <w:sz w:val="24"/>
+          <w:szCs w:val="24"/>
+        </w:rPr>
+        <w:t xml:space="preserve"> Zhu – </w:t>
+      </w:r>
+    </w:p>
+    <w:p>
+      <w:pPr>
+        <w:jc w:val="center"/>
+        <w:rPr>
+          <w:rFonts w:ascii="Times New Roman" w:hAnsi="Times New Roman" w:cs="Times New Roman"/>
+          <w:sz w:val="24"/>
+          <w:szCs w:val="24"/>
+        </w:rPr>
+      </w:pPr>
+      <w:proofErr w:type="spellStart"/>
+      <w:r>
+        <w:rPr>
+          <w:rFonts w:ascii="Times New Roman" w:hAnsi="Times New Roman" w:cs="Times New Roman"/>
+          <w:sz w:val="24"/>
+          <w:szCs w:val="24"/>
+        </w:rPr>
+        <w:t>Ruoshi</w:t>
+      </w:r>
+      <w:proofErr w:type="spellEnd"/>
+      <w:r>
+        <w:rPr>
+          <w:rFonts w:ascii="Times New Roman" w:hAnsi="Times New Roman" w:cs="Times New Roman"/>
+          <w:sz w:val="24"/>
+          <w:szCs w:val="24"/>
+        </w:rPr>
+        <w:t xml:space="preserve"> Xia - 20167297</w:t>
+      </w:r>
+    </w:p>
+    <w:p>
+      <w:pPr>
+        <w:jc w:val="center"/>
+        <w:rPr>
+          <w:rFonts w:ascii="Times New Roman" w:hAnsi="Times New Roman" w:cs="Times New Roman"/>
+          <w:sz w:val="24"/>
+          <w:szCs w:val="24"/>
+        </w:rPr>
+      </w:pPr>
+      <w:r>
+        <w:rPr>
+          <w:rFonts w:ascii="Times New Roman" w:hAnsi="Times New Roman" w:cs="Times New Roman"/>
+          <w:sz w:val="24"/>
+          <w:szCs w:val="24"/>
+        </w:rPr>
+        <w:t xml:space="preserve">Ryn </w:t>
+      </w:r>
+      <w:proofErr w:type="spellStart"/>
+      <w:r>
+        <w:rPr>
+          <w:rFonts w:ascii="Times New Roman" w:hAnsi="Times New Roman" w:cs="Times New Roman"/>
+          <w:sz w:val="24"/>
+          <w:szCs w:val="24"/>
+        </w:rPr>
+        <w:t>Ou</w:t>
+      </w:r>
+      <w:proofErr w:type="spellEnd"/>
+      <w:r>
+        <w:rPr>
+          <w:rFonts w:ascii="Times New Roman" w:hAnsi="Times New Roman" w:cs="Times New Roman"/>
+          <w:sz w:val="24"/>
+          <w:szCs w:val="24"/>
+        </w:rPr>
+        <w:t xml:space="preserve"> – 20183436</w:t>
+      </w:r>
+    </w:p>
+    <w:p>
+      <w:pPr>
+        <w:jc w:val="center"/>
+        <w:rPr>
+          <w:rFonts w:ascii="Times New Roman" w:hAnsi="Times New Roman" w:cs="Times New Roman"/>
+          <w:sz w:val="24"/>
+          <w:szCs w:val="24"/>
+        </w:rPr>
+      </w:pPr>
+      <w:r>
+        <w:rPr>
+          <w:rFonts w:ascii="Times New Roman" w:hAnsi="Times New Roman" w:cs="Times New Roman"/>
+          <w:sz w:val="24"/>
+          <w:szCs w:val="24"/>
+        </w:rPr>
+        <w:t>Jack Taylor – 20100745</w:t>
+      </w:r>
+    </w:p>
+    <w:p>
+      <w:pPr>
+        <w:jc w:val="center"/>
+        <w:rPr>
+          <w:rFonts w:ascii="Times New Roman" w:hAnsi="Times New Roman" w:cs="Times New Roman"/>
+          <w:sz w:val="24"/>
+          <w:szCs w:val="24"/>
+        </w:rPr>
+      </w:pPr>
+    </w:p>
+    <w:p>
+      <w:pPr>
+        <w:jc w:val="center"/>
+        <w:rPr>
+          <w:rFonts w:ascii="Times New Roman" w:hAnsi="Times New Roman" w:cs="Times New Roman"/>
+          <w:sz w:val="24"/>
+          <w:szCs w:val="24"/>
+        </w:rPr>
+      </w:pPr>
+    </w:p>
+    <w:p>
+      <w:pPr>
         <w:widowControl/>
         <w:jc w:val="left"/>
         <w:rPr>
@@ -52,7 +182,7 @@
         <w:widowControl/>
         <w:jc w:val="left"/>
         <w:rPr>
-          <w:rFonts w:ascii="Times New Roman" w:hAnsi="Times New Roman" w:cs="Times New Roman" w:hint="eastAsia"/>
+          <w:rFonts w:ascii="Times New Roman" w:hAnsi="Times New Roman" w:cs="Times New Roman"/>
           <w:sz w:val="24"/>
           <w:szCs w:val="24"/>
         </w:rPr>
@@ -272,7 +402,7 @@
     <w:p>
       <w:pPr>
         <w:rPr>
-          <w:rFonts w:ascii="Times New Roman" w:hAnsi="Times New Roman" w:cs="Times New Roman" w:hint="eastAsia"/>
+          <w:rFonts w:ascii="Times New Roman" w:hAnsi="Times New Roman" w:cs="Times New Roman"/>
           <w:sz w:val="24"/>
           <w:szCs w:val="24"/>
         </w:rPr>
@@ -390,15 +520,7 @@
           <w:sz w:val="24"/>
           <w:szCs w:val="24"/>
         </w:rPr>
-        <w:t>The red lines above are t</w:t>
-      </w:r>
-      <w:r>
-        <w:rPr>
-          <w:rFonts w:ascii="Times New Roman" w:hAnsi="Times New Roman" w:cs="Times New Roman"/>
-          <w:sz w:val="24"/>
-          <w:szCs w:val="24"/>
-        </w:rPr>
-        <w:t xml:space="preserve">he time taken for </w:t>
+        <w:t xml:space="preserve">The red lines above are the time taken for </w:t>
       </w:r>
       <w:r>
         <w:rPr>
@@ -431,7 +553,31 @@
           <w:sz w:val="24"/>
           <w:szCs w:val="24"/>
         </w:rPr>
-        <w:t>The blue lines above</w:t>
+        <w:t>The blue lines above are and</w:t>
+      </w:r>
+      <w:r>
+        <w:rPr>
+          <w:rFonts w:ascii="Times New Roman" w:hAnsi="Times New Roman" w:cs="Times New Roman"/>
+          <w:sz w:val="24"/>
+          <w:szCs w:val="24"/>
+        </w:rPr>
+        <w:t xml:space="preserve"> the </w:t>
+      </w:r>
+      <w:r>
+        <w:rPr>
+          <w:rFonts w:ascii="Times New Roman" w:hAnsi="Times New Roman" w:cs="Times New Roman"/>
+          <w:sz w:val="24"/>
+          <w:szCs w:val="24"/>
+        </w:rPr>
+        <w:t>t</w:t>
+      </w:r>
+      <w:r>
+        <w:rPr>
+          <w:rFonts w:ascii="Times New Roman" w:hAnsi="Times New Roman" w:cs="Times New Roman"/>
+          <w:sz w:val="24"/>
+          <w:szCs w:val="24"/>
+        </w:rPr>
+        <w:t>ime taken for</w:t>
       </w:r>
       <w:r>
         <w:rPr>
@@ -447,31 +593,41 @@
           <w:sz w:val="24"/>
           <w:szCs w:val="24"/>
         </w:rPr>
-        <w:t>are and</w:t>
-      </w:r>
-      <w:r>
-        <w:rPr>
-          <w:rFonts w:ascii="Times New Roman" w:hAnsi="Times New Roman" w:cs="Times New Roman"/>
-          <w:sz w:val="24"/>
-          <w:szCs w:val="24"/>
-        </w:rPr>
-        <w:t xml:space="preserve"> the </w:t>
-      </w:r>
-      <w:r>
-        <w:rPr>
-          <w:rFonts w:ascii="Times New Roman" w:hAnsi="Times New Roman" w:cs="Times New Roman"/>
-          <w:sz w:val="24"/>
-          <w:szCs w:val="24"/>
-        </w:rPr>
-        <w:t>t</w:t>
-      </w:r>
-      <w:r>
-        <w:rPr>
-          <w:rFonts w:ascii="Times New Roman" w:hAnsi="Times New Roman" w:cs="Times New Roman"/>
-          <w:sz w:val="24"/>
-          <w:szCs w:val="24"/>
-        </w:rPr>
-        <w:t>ime taken for</w:t>
+        <w:t>Trinary Search</w:t>
+      </w:r>
+      <w:r>
+        <w:rPr>
+          <w:rFonts w:ascii="Times New Roman" w:hAnsi="Times New Roman" w:cs="Times New Roman"/>
+          <w:sz w:val="24"/>
+          <w:szCs w:val="24"/>
+        </w:rPr>
+        <w:t>.</w:t>
+      </w:r>
+    </w:p>
+    <w:p>
+      <w:pPr>
+        <w:rPr>
+          <w:rFonts w:ascii="Times New Roman" w:hAnsi="Times New Roman" w:cs="Times New Roman"/>
+          <w:sz w:val="24"/>
+          <w:szCs w:val="24"/>
+        </w:rPr>
+      </w:pPr>
+    </w:p>
+    <w:p>
+      <w:pPr>
+        <w:rPr>
+          <w:rFonts w:ascii="Times New Roman" w:hAnsi="Times New Roman" w:cs="Times New Roman"/>
+          <w:sz w:val="24"/>
+          <w:szCs w:val="24"/>
+        </w:rPr>
+      </w:pPr>
+      <w:r>
+        <w:rPr>
+          <w:rFonts w:ascii="Times New Roman" w:hAnsi="Times New Roman" w:cs="Times New Roman"/>
+          <w:sz w:val="24"/>
+          <w:szCs w:val="24"/>
+        </w:rPr>
+        <w:t>For Binary</w:t>
       </w:r>
       <w:r>
         <w:rPr>
@@ -487,7 +643,347 @@
           <w:sz w:val="24"/>
           <w:szCs w:val="24"/>
         </w:rPr>
-        <w:t>Trinary Search</w:t>
+        <w:t>Search, the recurrence of the algorithm is</w:t>
+      </w:r>
+      <w:r>
+        <w:rPr>
+          <w:rFonts w:ascii="Times New Roman" w:hAnsi="Times New Roman" w:cs="Times New Roman"/>
+          <w:sz w:val="24"/>
+          <w:szCs w:val="24"/>
+        </w:rPr>
+        <w:t xml:space="preserve"> </w:t>
+      </w:r>
+      <w:r>
+        <w:rPr>
+          <w:rFonts w:ascii="Times New Roman" w:hAnsi="Times New Roman" w:cs="Times New Roman" w:hint="eastAsia"/>
+          <w:sz w:val="24"/>
+          <w:szCs w:val="24"/>
+        </w:rPr>
+        <w:t>T</w:t>
+      </w:r>
+      <w:r>
+        <w:rPr>
+          <w:rFonts w:ascii="Times New Roman" w:hAnsi="Times New Roman" w:cs="Times New Roman"/>
+          <w:sz w:val="24"/>
+          <w:szCs w:val="24"/>
+        </w:rPr>
+        <w:t>(n) = T(n/2)</w:t>
+      </w:r>
+      <w:r>
+        <w:rPr>
+          <w:rFonts w:ascii="Times New Roman" w:hAnsi="Times New Roman" w:cs="Times New Roman"/>
+          <w:sz w:val="24"/>
+          <w:szCs w:val="24"/>
+        </w:rPr>
+        <w:t>, while for Triple</w:t>
+      </w:r>
+      <w:r>
+        <w:rPr>
+          <w:rFonts w:ascii="Times New Roman" w:hAnsi="Times New Roman" w:cs="Times New Roman"/>
+          <w:sz w:val="24"/>
+          <w:szCs w:val="24"/>
+        </w:rPr>
+        <w:t xml:space="preserve"> </w:t>
+      </w:r>
+      <w:r>
+        <w:rPr>
+          <w:rFonts w:ascii="Times New Roman" w:hAnsi="Times New Roman" w:cs="Times New Roman"/>
+          <w:sz w:val="24"/>
+          <w:szCs w:val="24"/>
+        </w:rPr>
+        <w:t>Search</w:t>
+      </w:r>
+      <w:r>
+        <w:rPr>
+          <w:rFonts w:ascii="Times New Roman" w:hAnsi="Times New Roman" w:cs="Times New Roman"/>
+          <w:sz w:val="24"/>
+          <w:szCs w:val="24"/>
+        </w:rPr>
+        <w:t>,</w:t>
+      </w:r>
+      <w:r>
+        <w:rPr>
+          <w:rFonts w:ascii="Times New Roman" w:hAnsi="Times New Roman" w:cs="Times New Roman"/>
+          <w:sz w:val="24"/>
+          <w:szCs w:val="24"/>
+        </w:rPr>
+        <w:t xml:space="preserve"> the recurrence of the algorithm is</w:t>
+      </w:r>
+      <w:r>
+        <w:rPr>
+          <w:rFonts w:ascii="Times New Roman" w:hAnsi="Times New Roman" w:cs="Times New Roman" w:hint="eastAsia"/>
+          <w:sz w:val="24"/>
+          <w:szCs w:val="24"/>
+        </w:rPr>
+        <w:t xml:space="preserve"> </w:t>
+      </w:r>
+      <w:r>
+        <w:rPr>
+          <w:rFonts w:ascii="Times New Roman" w:hAnsi="Times New Roman" w:cs="Times New Roman"/>
+          <w:sz w:val="24"/>
+          <w:szCs w:val="24"/>
+        </w:rPr>
+        <w:t>T(n) = T(n/3).</w:t>
+      </w:r>
+      <w:r>
+        <w:rPr>
+          <w:rFonts w:ascii="Times New Roman" w:hAnsi="Times New Roman" w:cs="Times New Roman"/>
+          <w:sz w:val="24"/>
+          <w:szCs w:val="24"/>
+        </w:rPr>
+        <w:t xml:space="preserve"> </w:t>
+      </w:r>
+    </w:p>
+    <w:p>
+      <w:pPr>
+        <w:rPr>
+          <w:rFonts w:ascii="Times New Roman" w:hAnsi="Times New Roman" w:cs="Times New Roman"/>
+          <w:sz w:val="24"/>
+          <w:szCs w:val="24"/>
+        </w:rPr>
+      </w:pPr>
+    </w:p>
+    <w:p>
+      <w:pPr>
+        <w:rPr>
+          <w:rFonts w:ascii="Times New Roman" w:hAnsi="Times New Roman" w:cs="Times New Roman"/>
+          <w:sz w:val="24"/>
+          <w:szCs w:val="24"/>
+        </w:rPr>
+      </w:pPr>
+      <w:r>
+        <w:rPr>
+          <w:rFonts w:ascii="Times New Roman" w:hAnsi="Times New Roman" w:cs="Times New Roman"/>
+          <w:sz w:val="24"/>
+          <w:szCs w:val="24"/>
+        </w:rPr>
+        <w:t>W</w:t>
+      </w:r>
+      <w:r>
+        <w:rPr>
+          <w:rFonts w:ascii="Times New Roman" w:hAnsi="Times New Roman" w:cs="Times New Roman"/>
+          <w:sz w:val="24"/>
+          <w:szCs w:val="24"/>
+        </w:rPr>
+        <w:t>e can obtain the time</w:t>
+      </w:r>
+      <w:r>
+        <w:rPr>
+          <w:rFonts w:ascii="Times New Roman" w:hAnsi="Times New Roman" w:cs="Times New Roman" w:hint="eastAsia"/>
+          <w:sz w:val="24"/>
+          <w:szCs w:val="24"/>
+        </w:rPr>
+        <w:t xml:space="preserve"> </w:t>
+      </w:r>
+      <w:r>
+        <w:rPr>
+          <w:rFonts w:ascii="Times New Roman" w:hAnsi="Times New Roman" w:cs="Times New Roman"/>
+          <w:sz w:val="24"/>
+          <w:szCs w:val="24"/>
+        </w:rPr>
+        <w:t>complexity of the algorithm</w:t>
+      </w:r>
+      <w:r>
+        <w:rPr>
+          <w:rFonts w:ascii="Times New Roman" w:hAnsi="Times New Roman" w:cs="Times New Roman"/>
+          <w:sz w:val="24"/>
+          <w:szCs w:val="24"/>
+        </w:rPr>
+        <w:t xml:space="preserve">; however, </w:t>
+      </w:r>
+      <w:r>
+        <w:rPr>
+          <w:rFonts w:ascii="Times New Roman" w:hAnsi="Times New Roman" w:cs="Times New Roman"/>
+          <w:sz w:val="24"/>
+          <w:szCs w:val="24"/>
+        </w:rPr>
+        <w:t>the complexity</w:t>
+      </w:r>
+      <w:r>
+        <w:rPr>
+          <w:rFonts w:ascii="Times New Roman" w:hAnsi="Times New Roman" w:cs="Times New Roman"/>
+          <w:sz w:val="24"/>
+          <w:szCs w:val="24"/>
+        </w:rPr>
+        <w:t xml:space="preserve"> of n</w:t>
+      </w:r>
+      <w:r>
+        <w:rPr>
+          <w:rFonts w:ascii="Times New Roman" w:hAnsi="Times New Roman" w:cs="Times New Roman"/>
+          <w:sz w:val="24"/>
+          <w:szCs w:val="24"/>
+        </w:rPr>
+        <w:t xml:space="preserve"> only</w:t>
+      </w:r>
+      <w:r>
+        <w:rPr>
+          <w:rFonts w:ascii="Times New Roman" w:hAnsi="Times New Roman" w:cs="Times New Roman" w:hint="eastAsia"/>
+          <w:sz w:val="24"/>
+          <w:szCs w:val="24"/>
+        </w:rPr>
+        <w:t xml:space="preserve"> </w:t>
+      </w:r>
+      <w:r>
+        <w:rPr>
+          <w:rFonts w:ascii="Times New Roman" w:hAnsi="Times New Roman" w:cs="Times New Roman"/>
+          <w:sz w:val="24"/>
+          <w:szCs w:val="24"/>
+        </w:rPr>
+        <w:t xml:space="preserve">represents the execution of each line, and we cannot see </w:t>
+      </w:r>
+      <w:r>
+        <w:rPr>
+          <w:rFonts w:ascii="Times New Roman" w:hAnsi="Times New Roman" w:cs="Times New Roman"/>
+          <w:sz w:val="24"/>
+          <w:szCs w:val="24"/>
+        </w:rPr>
+        <w:t>it</w:t>
+      </w:r>
+      <w:r>
+        <w:rPr>
+          <w:rFonts w:ascii="Times New Roman" w:hAnsi="Times New Roman" w:cs="Times New Roman"/>
+          <w:sz w:val="24"/>
+          <w:szCs w:val="24"/>
+        </w:rPr>
+        <w:t xml:space="preserve"> in</w:t>
+      </w:r>
+      <w:r>
+        <w:rPr>
+          <w:rFonts w:ascii="Times New Roman" w:hAnsi="Times New Roman" w:cs="Times New Roman" w:hint="eastAsia"/>
+          <w:sz w:val="24"/>
+          <w:szCs w:val="24"/>
+        </w:rPr>
+        <w:t xml:space="preserve"> </w:t>
+      </w:r>
+      <w:r>
+        <w:rPr>
+          <w:rFonts w:ascii="Times New Roman" w:hAnsi="Times New Roman" w:cs="Times New Roman"/>
+          <w:sz w:val="24"/>
+          <w:szCs w:val="24"/>
+        </w:rPr>
+        <w:t>time</w:t>
+      </w:r>
+      <w:r>
+        <w:rPr>
+          <w:rFonts w:ascii="Times New Roman" w:hAnsi="Times New Roman" w:cs="Times New Roman"/>
+          <w:sz w:val="24"/>
+          <w:szCs w:val="24"/>
+        </w:rPr>
+        <w:t xml:space="preserve"> taken</w:t>
+      </w:r>
+      <w:r>
+        <w:rPr>
+          <w:rFonts w:ascii="Times New Roman" w:hAnsi="Times New Roman" w:cs="Times New Roman"/>
+          <w:sz w:val="24"/>
+          <w:szCs w:val="24"/>
+        </w:rPr>
+        <w:t xml:space="preserve">. Moreover, </w:t>
+      </w:r>
+      <w:r>
+        <w:rPr>
+          <w:rFonts w:ascii="Times New Roman" w:hAnsi="Times New Roman" w:cs="Times New Roman"/>
+          <w:sz w:val="24"/>
+          <w:szCs w:val="24"/>
+        </w:rPr>
+        <w:t xml:space="preserve">since </w:t>
+      </w:r>
+      <w:r>
+        <w:rPr>
+          <w:rFonts w:ascii="Times New Roman" w:hAnsi="Times New Roman" w:cs="Times New Roman"/>
+          <w:sz w:val="24"/>
+          <w:szCs w:val="24"/>
+        </w:rPr>
+        <w:t>the speed of each computer is different, which</w:t>
+      </w:r>
+      <w:r>
+        <w:rPr>
+          <w:rFonts w:ascii="Times New Roman" w:hAnsi="Times New Roman" w:cs="Times New Roman" w:hint="eastAsia"/>
+          <w:sz w:val="24"/>
+          <w:szCs w:val="24"/>
+        </w:rPr>
+        <w:t xml:space="preserve"> </w:t>
+      </w:r>
+      <w:r>
+        <w:rPr>
+          <w:rFonts w:ascii="Times New Roman" w:hAnsi="Times New Roman" w:cs="Times New Roman"/>
+          <w:sz w:val="24"/>
+          <w:szCs w:val="24"/>
+        </w:rPr>
+        <w:t>will result</w:t>
+      </w:r>
+      <w:r>
+        <w:rPr>
+          <w:rFonts w:ascii="Times New Roman" w:hAnsi="Times New Roman" w:cs="Times New Roman"/>
+          <w:sz w:val="24"/>
+          <w:szCs w:val="24"/>
+        </w:rPr>
+        <w:t xml:space="preserve"> to a reduction in running time, so we cannot observe this in</w:t>
+      </w:r>
+      <w:r>
+        <w:rPr>
+          <w:rFonts w:ascii="Times New Roman" w:hAnsi="Times New Roman" w:cs="Times New Roman" w:hint="eastAsia"/>
+          <w:sz w:val="24"/>
+          <w:szCs w:val="24"/>
+        </w:rPr>
+        <w:t xml:space="preserve"> </w:t>
+      </w:r>
+      <w:r>
+        <w:rPr>
+          <w:rFonts w:ascii="Times New Roman" w:hAnsi="Times New Roman" w:cs="Times New Roman"/>
+          <w:sz w:val="24"/>
+          <w:szCs w:val="24"/>
+        </w:rPr>
+        <w:t>time alone, but if for the search we add a measure of then by using</w:t>
+      </w:r>
+      <w:r>
+        <w:rPr>
+          <w:rFonts w:ascii="Times New Roman" w:hAnsi="Times New Roman" w:cs="Times New Roman" w:hint="eastAsia"/>
+          <w:sz w:val="24"/>
+          <w:szCs w:val="24"/>
+        </w:rPr>
+        <w:t xml:space="preserve"> </w:t>
+      </w:r>
+      <w:r>
+        <w:rPr>
+          <w:rFonts w:ascii="Times New Roman" w:hAnsi="Times New Roman" w:cs="Times New Roman"/>
+          <w:sz w:val="24"/>
+          <w:szCs w:val="24"/>
+        </w:rPr>
+        <w:t>this value and the input size of the algorithm we can observe that</w:t>
+      </w:r>
+      <w:r>
+        <w:rPr>
+          <w:rFonts w:ascii="Times New Roman" w:hAnsi="Times New Roman" w:cs="Times New Roman" w:hint="eastAsia"/>
+          <w:sz w:val="24"/>
+          <w:szCs w:val="24"/>
+        </w:rPr>
+        <w:t xml:space="preserve"> </w:t>
+      </w:r>
+      <w:r>
+        <w:rPr>
+          <w:rFonts w:ascii="Times New Roman" w:hAnsi="Times New Roman" w:cs="Times New Roman"/>
+          <w:sz w:val="24"/>
+          <w:szCs w:val="24"/>
+        </w:rPr>
+        <w:t xml:space="preserve">the algorithm is </w:t>
+      </w:r>
+      <w:proofErr w:type="gramStart"/>
+      <w:r>
+        <w:rPr>
+          <w:rFonts w:ascii="Times New Roman" w:hAnsi="Times New Roman" w:cs="Times New Roman"/>
+          <w:sz w:val="24"/>
+          <w:szCs w:val="24"/>
+        </w:rPr>
+        <w:t>O(</w:t>
+      </w:r>
+      <w:proofErr w:type="gramEnd"/>
+      <w:r>
+        <w:rPr>
+          <w:rFonts w:ascii="Times New Roman" w:hAnsi="Times New Roman" w:cs="Times New Roman"/>
+          <w:sz w:val="24"/>
+          <w:szCs w:val="24"/>
+        </w:rPr>
+        <w:t>log n)</w:t>
       </w:r>
       <w:r>
         <w:rPr>
@@ -511,386 +1007,6 @@
       <w:pPr>
         <w:rPr>
           <w:rFonts w:ascii="Times New Roman" w:hAnsi="Times New Roman" w:cs="Times New Roman"/>
-          <w:sz w:val="24"/>
-          <w:szCs w:val="24"/>
-        </w:rPr>
-      </w:pPr>
-      <w:r>
-        <w:rPr>
-          <w:rFonts w:ascii="Times New Roman" w:hAnsi="Times New Roman" w:cs="Times New Roman"/>
-          <w:sz w:val="24"/>
-          <w:szCs w:val="24"/>
-        </w:rPr>
-        <w:t>For Binary</w:t>
-      </w:r>
-      <w:r>
-        <w:rPr>
-          <w:rFonts w:ascii="Times New Roman" w:hAnsi="Times New Roman" w:cs="Times New Roman"/>
-          <w:sz w:val="24"/>
-          <w:szCs w:val="24"/>
-        </w:rPr>
-        <w:t xml:space="preserve"> </w:t>
-      </w:r>
-      <w:r>
-        <w:rPr>
-          <w:rFonts w:ascii="Times New Roman" w:hAnsi="Times New Roman" w:cs="Times New Roman"/>
-          <w:sz w:val="24"/>
-          <w:szCs w:val="24"/>
-        </w:rPr>
-        <w:t>Search, the recurrence of the algorithm is</w:t>
-      </w:r>
-      <w:r>
-        <w:rPr>
-          <w:rFonts w:ascii="Times New Roman" w:hAnsi="Times New Roman" w:cs="Times New Roman"/>
-          <w:sz w:val="24"/>
-          <w:szCs w:val="24"/>
-        </w:rPr>
-        <w:t xml:space="preserve"> </w:t>
-      </w:r>
-      <w:r>
-        <w:rPr>
-          <w:rFonts w:ascii="Times New Roman" w:hAnsi="Times New Roman" w:cs="Times New Roman" w:hint="eastAsia"/>
-          <w:sz w:val="24"/>
-          <w:szCs w:val="24"/>
-        </w:rPr>
-        <w:t>T</w:t>
-      </w:r>
-      <w:r>
-        <w:rPr>
-          <w:rFonts w:ascii="Times New Roman" w:hAnsi="Times New Roman" w:cs="Times New Roman"/>
-          <w:sz w:val="24"/>
-          <w:szCs w:val="24"/>
-        </w:rPr>
-        <w:t>(n) = T(n/2)</w:t>
-      </w:r>
-      <w:r>
-        <w:rPr>
-          <w:rFonts w:ascii="Times New Roman" w:hAnsi="Times New Roman" w:cs="Times New Roman"/>
-          <w:sz w:val="24"/>
-          <w:szCs w:val="24"/>
-        </w:rPr>
-        <w:t>, while for Triple</w:t>
-      </w:r>
-      <w:r>
-        <w:rPr>
-          <w:rFonts w:ascii="Times New Roman" w:hAnsi="Times New Roman" w:cs="Times New Roman"/>
-          <w:sz w:val="24"/>
-          <w:szCs w:val="24"/>
-        </w:rPr>
-        <w:t xml:space="preserve"> </w:t>
-      </w:r>
-      <w:r>
-        <w:rPr>
-          <w:rFonts w:ascii="Times New Roman" w:hAnsi="Times New Roman" w:cs="Times New Roman"/>
-          <w:sz w:val="24"/>
-          <w:szCs w:val="24"/>
-        </w:rPr>
-        <w:t>Search</w:t>
-      </w:r>
-      <w:r>
-        <w:rPr>
-          <w:rFonts w:ascii="Times New Roman" w:hAnsi="Times New Roman" w:cs="Times New Roman"/>
-          <w:sz w:val="24"/>
-          <w:szCs w:val="24"/>
-        </w:rPr>
-        <w:t>,</w:t>
-      </w:r>
-      <w:r>
-        <w:rPr>
-          <w:rFonts w:ascii="Times New Roman" w:hAnsi="Times New Roman" w:cs="Times New Roman"/>
-          <w:sz w:val="24"/>
-          <w:szCs w:val="24"/>
-        </w:rPr>
-        <w:t xml:space="preserve"> the recurrence of the algorithm is</w:t>
-      </w:r>
-      <w:r>
-        <w:rPr>
-          <w:rFonts w:ascii="Times New Roman" w:hAnsi="Times New Roman" w:cs="Times New Roman" w:hint="eastAsia"/>
-          <w:sz w:val="24"/>
-          <w:szCs w:val="24"/>
-        </w:rPr>
-        <w:t xml:space="preserve"> </w:t>
-      </w:r>
-      <w:r>
-        <w:rPr>
-          <w:rFonts w:ascii="Times New Roman" w:hAnsi="Times New Roman" w:cs="Times New Roman"/>
-          <w:sz w:val="24"/>
-          <w:szCs w:val="24"/>
-        </w:rPr>
-        <w:t>T(n) = T(n/3).</w:t>
-      </w:r>
-      <w:r>
-        <w:rPr>
-          <w:rFonts w:ascii="Times New Roman" w:hAnsi="Times New Roman" w:cs="Times New Roman"/>
-          <w:sz w:val="24"/>
-          <w:szCs w:val="24"/>
-        </w:rPr>
-        <w:t xml:space="preserve"> </w:t>
-      </w:r>
-    </w:p>
-    <w:p>
-      <w:pPr>
-        <w:rPr>
-          <w:rFonts w:ascii="Times New Roman" w:hAnsi="Times New Roman" w:cs="Times New Roman"/>
-          <w:sz w:val="24"/>
-          <w:szCs w:val="24"/>
-        </w:rPr>
-      </w:pPr>
-    </w:p>
-    <w:p>
-      <w:pPr>
-        <w:rPr>
-          <w:rFonts w:ascii="Times New Roman" w:hAnsi="Times New Roman" w:cs="Times New Roman" w:hint="eastAsia"/>
-          <w:sz w:val="24"/>
-          <w:szCs w:val="24"/>
-        </w:rPr>
-      </w:pPr>
-      <w:r>
-        <w:rPr>
-          <w:rFonts w:ascii="Times New Roman" w:hAnsi="Times New Roman" w:cs="Times New Roman"/>
-          <w:sz w:val="24"/>
-          <w:szCs w:val="24"/>
-        </w:rPr>
-        <w:t>W</w:t>
-      </w:r>
-      <w:r>
-        <w:rPr>
-          <w:rFonts w:ascii="Times New Roman" w:hAnsi="Times New Roman" w:cs="Times New Roman"/>
-          <w:sz w:val="24"/>
-          <w:szCs w:val="24"/>
-        </w:rPr>
-        <w:t>e can obtain the time</w:t>
-      </w:r>
-      <w:r>
-        <w:rPr>
-          <w:rFonts w:ascii="Times New Roman" w:hAnsi="Times New Roman" w:cs="Times New Roman" w:hint="eastAsia"/>
-          <w:sz w:val="24"/>
-          <w:szCs w:val="24"/>
-        </w:rPr>
-        <w:t xml:space="preserve"> </w:t>
-      </w:r>
-      <w:r>
-        <w:rPr>
-          <w:rFonts w:ascii="Times New Roman" w:hAnsi="Times New Roman" w:cs="Times New Roman"/>
-          <w:sz w:val="24"/>
-          <w:szCs w:val="24"/>
-        </w:rPr>
-        <w:t>complexity of the algorithm</w:t>
-      </w:r>
-      <w:r>
-        <w:rPr>
-          <w:rFonts w:ascii="Times New Roman" w:hAnsi="Times New Roman" w:cs="Times New Roman"/>
-          <w:sz w:val="24"/>
-          <w:szCs w:val="24"/>
-        </w:rPr>
-        <w:t xml:space="preserve">; however, </w:t>
-      </w:r>
-      <w:r>
-        <w:rPr>
-          <w:rFonts w:ascii="Times New Roman" w:hAnsi="Times New Roman" w:cs="Times New Roman"/>
-          <w:sz w:val="24"/>
-          <w:szCs w:val="24"/>
-        </w:rPr>
-        <w:t>the complexity</w:t>
-      </w:r>
-      <w:r>
-        <w:rPr>
-          <w:rFonts w:ascii="Times New Roman" w:hAnsi="Times New Roman" w:cs="Times New Roman"/>
-          <w:sz w:val="24"/>
-          <w:szCs w:val="24"/>
-        </w:rPr>
-        <w:t xml:space="preserve"> of n</w:t>
-      </w:r>
-      <w:r>
-        <w:rPr>
-          <w:rFonts w:ascii="Times New Roman" w:hAnsi="Times New Roman" w:cs="Times New Roman"/>
-          <w:sz w:val="24"/>
-          <w:szCs w:val="24"/>
-        </w:rPr>
-        <w:t xml:space="preserve"> only</w:t>
-      </w:r>
-      <w:r>
-        <w:rPr>
-          <w:rFonts w:ascii="Times New Roman" w:hAnsi="Times New Roman" w:cs="Times New Roman" w:hint="eastAsia"/>
-          <w:sz w:val="24"/>
-          <w:szCs w:val="24"/>
-        </w:rPr>
-        <w:t xml:space="preserve"> </w:t>
-      </w:r>
-      <w:r>
-        <w:rPr>
-          <w:rFonts w:ascii="Times New Roman" w:hAnsi="Times New Roman" w:cs="Times New Roman"/>
-          <w:sz w:val="24"/>
-          <w:szCs w:val="24"/>
-        </w:rPr>
-        <w:t xml:space="preserve">represents the execution of each line, and we cannot see </w:t>
-      </w:r>
-      <w:r>
-        <w:rPr>
-          <w:rFonts w:ascii="Times New Roman" w:hAnsi="Times New Roman" w:cs="Times New Roman"/>
-          <w:sz w:val="24"/>
-          <w:szCs w:val="24"/>
-        </w:rPr>
-        <w:t>it</w:t>
-      </w:r>
-      <w:r>
-        <w:rPr>
-          <w:rFonts w:ascii="Times New Roman" w:hAnsi="Times New Roman" w:cs="Times New Roman"/>
-          <w:sz w:val="24"/>
-          <w:szCs w:val="24"/>
-        </w:rPr>
-        <w:t xml:space="preserve"> in</w:t>
-      </w:r>
-      <w:r>
-        <w:rPr>
-          <w:rFonts w:ascii="Times New Roman" w:hAnsi="Times New Roman" w:cs="Times New Roman" w:hint="eastAsia"/>
-          <w:sz w:val="24"/>
-          <w:szCs w:val="24"/>
-        </w:rPr>
-        <w:t xml:space="preserve"> </w:t>
-      </w:r>
-      <w:r>
-        <w:rPr>
-          <w:rFonts w:ascii="Times New Roman" w:hAnsi="Times New Roman" w:cs="Times New Roman"/>
-          <w:sz w:val="24"/>
-          <w:szCs w:val="24"/>
-        </w:rPr>
-        <w:t>time</w:t>
-      </w:r>
-      <w:r>
-        <w:rPr>
-          <w:rFonts w:ascii="Times New Roman" w:hAnsi="Times New Roman" w:cs="Times New Roman"/>
-          <w:sz w:val="24"/>
-          <w:szCs w:val="24"/>
-        </w:rPr>
-        <w:t xml:space="preserve"> taken</w:t>
-      </w:r>
-      <w:r>
-        <w:rPr>
-          <w:rFonts w:ascii="Times New Roman" w:hAnsi="Times New Roman" w:cs="Times New Roman"/>
-          <w:sz w:val="24"/>
-          <w:szCs w:val="24"/>
-        </w:rPr>
-        <w:t xml:space="preserve">. Moreover, </w:t>
-      </w:r>
-      <w:r>
-        <w:rPr>
-          <w:rFonts w:ascii="Times New Roman" w:hAnsi="Times New Roman" w:cs="Times New Roman"/>
-          <w:sz w:val="24"/>
-          <w:szCs w:val="24"/>
-        </w:rPr>
-        <w:t xml:space="preserve">since </w:t>
-      </w:r>
-      <w:r>
-        <w:rPr>
-          <w:rFonts w:ascii="Times New Roman" w:hAnsi="Times New Roman" w:cs="Times New Roman"/>
-          <w:sz w:val="24"/>
-          <w:szCs w:val="24"/>
-        </w:rPr>
-        <w:t>the speed of each computer is different, which</w:t>
-      </w:r>
-      <w:r>
-        <w:rPr>
-          <w:rFonts w:ascii="Times New Roman" w:hAnsi="Times New Roman" w:cs="Times New Roman" w:hint="eastAsia"/>
-          <w:sz w:val="24"/>
-          <w:szCs w:val="24"/>
-        </w:rPr>
-        <w:t xml:space="preserve"> </w:t>
-      </w:r>
-      <w:r>
-        <w:rPr>
-          <w:rFonts w:ascii="Times New Roman" w:hAnsi="Times New Roman" w:cs="Times New Roman"/>
-          <w:sz w:val="24"/>
-          <w:szCs w:val="24"/>
-        </w:rPr>
-        <w:t>will result</w:t>
-      </w:r>
-      <w:r>
-        <w:rPr>
-          <w:rFonts w:ascii="Times New Roman" w:hAnsi="Times New Roman" w:cs="Times New Roman"/>
-          <w:sz w:val="24"/>
-          <w:szCs w:val="24"/>
-        </w:rPr>
-        <w:t xml:space="preserve"> to a reduction in running time, so we cannot observe this in</w:t>
-      </w:r>
-      <w:r>
-        <w:rPr>
-          <w:rFonts w:ascii="Times New Roman" w:hAnsi="Times New Roman" w:cs="Times New Roman" w:hint="eastAsia"/>
-          <w:sz w:val="24"/>
-          <w:szCs w:val="24"/>
-        </w:rPr>
-        <w:t xml:space="preserve"> </w:t>
-      </w:r>
-      <w:r>
-        <w:rPr>
-          <w:rFonts w:ascii="Times New Roman" w:hAnsi="Times New Roman" w:cs="Times New Roman"/>
-          <w:sz w:val="24"/>
-          <w:szCs w:val="24"/>
-        </w:rPr>
-        <w:t>time alone, but if for the search we add a measure of then by using</w:t>
-      </w:r>
-      <w:r>
-        <w:rPr>
-          <w:rFonts w:ascii="Times New Roman" w:hAnsi="Times New Roman" w:cs="Times New Roman" w:hint="eastAsia"/>
-          <w:sz w:val="24"/>
-          <w:szCs w:val="24"/>
-        </w:rPr>
-        <w:t xml:space="preserve"> </w:t>
-      </w:r>
-      <w:r>
-        <w:rPr>
-          <w:rFonts w:ascii="Times New Roman" w:hAnsi="Times New Roman" w:cs="Times New Roman"/>
-          <w:sz w:val="24"/>
-          <w:szCs w:val="24"/>
-        </w:rPr>
-        <w:t>this value and the input size of the algorithm we can observe that</w:t>
-      </w:r>
-      <w:r>
-        <w:rPr>
-          <w:rFonts w:ascii="Times New Roman" w:hAnsi="Times New Roman" w:cs="Times New Roman" w:hint="eastAsia"/>
-          <w:sz w:val="24"/>
-          <w:szCs w:val="24"/>
-        </w:rPr>
-        <w:t xml:space="preserve"> </w:t>
-      </w:r>
-      <w:r>
-        <w:rPr>
-          <w:rFonts w:ascii="Times New Roman" w:hAnsi="Times New Roman" w:cs="Times New Roman"/>
-          <w:sz w:val="24"/>
-          <w:szCs w:val="24"/>
-        </w:rPr>
-        <w:t xml:space="preserve">the algorithm is </w:t>
-      </w:r>
-      <w:r>
-        <w:rPr>
-          <w:rFonts w:ascii="Times New Roman" w:hAnsi="Times New Roman" w:cs="Times New Roman"/>
-          <w:sz w:val="24"/>
-          <w:szCs w:val="24"/>
-        </w:rPr>
-        <w:t>O(log n)</w:t>
-      </w:r>
-      <w:r>
-        <w:rPr>
-          <w:rFonts w:ascii="Times New Roman" w:hAnsi="Times New Roman" w:cs="Times New Roman"/>
-          <w:sz w:val="24"/>
-          <w:szCs w:val="24"/>
-        </w:rPr>
-        <w:t>.</w:t>
-      </w:r>
-    </w:p>
-    <w:p>
-      <w:pPr>
-        <w:rPr>
-          <w:rFonts w:ascii="Times New Roman" w:hAnsi="Times New Roman" w:cs="Times New Roman" w:hint="eastAsia"/>
-          <w:sz w:val="24"/>
-          <w:szCs w:val="24"/>
-        </w:rPr>
-      </w:pPr>
-    </w:p>
-    <w:p>
-      <w:pPr>
-        <w:rPr>
-          <w:rFonts w:ascii="Times New Roman" w:hAnsi="Times New Roman" w:cs="Times New Roman" w:hint="eastAsia"/>
           <w:sz w:val="24"/>
           <w:szCs w:val="24"/>
         </w:rPr>
@@ -1077,15 +1193,7 @@
           <w:sz w:val="24"/>
           <w:szCs w:val="24"/>
         </w:rPr>
-        <w:t xml:space="preserve"> 2</w:t>
-      </w:r>
-      <w:r>
-        <w:rPr>
-          <w:rFonts w:ascii="Times New Roman" w:hAnsi="Times New Roman" w:cs="Times New Roman"/>
-          <w:sz w:val="24"/>
-          <w:szCs w:val="24"/>
-        </w:rPr>
-        <w:t xml:space="preserve"> for several times.</w:t>
+        <w:t xml:space="preserve"> 2 for several times.</w:t>
       </w:r>
     </w:p>
     <w:p>
@@ -1380,49 +1488,49 @@
     <w:p>
       <w:pPr>
         <w:rPr>
+          <w:rFonts w:ascii="Times New Roman" w:hAnsi="Times New Roman" w:cs="Times New Roman"/>
+          <w:sz w:val="24"/>
+          <w:szCs w:val="24"/>
+        </w:rPr>
+      </w:pPr>
+      <w:r>
+        <w:rPr>
+          <w:rFonts w:ascii="Times New Roman" w:hAnsi="Times New Roman" w:cs="Times New Roman"/>
+          <w:sz w:val="24"/>
+          <w:szCs w:val="24"/>
+        </w:rPr>
+        <w:t>S</w:t>
+      </w:r>
+      <w:r>
+        <w:rPr>
+          <w:rFonts w:ascii="Times New Roman" w:hAnsi="Times New Roman" w:cs="Times New Roman"/>
+          <w:sz w:val="24"/>
+          <w:szCs w:val="24"/>
+        </w:rPr>
+        <w:t>imilar to</w:t>
+      </w:r>
+      <w:r>
+        <w:rPr>
+          <w:rFonts w:ascii="Times New Roman" w:hAnsi="Times New Roman" w:cs="Times New Roman"/>
+          <w:sz w:val="24"/>
+          <w:szCs w:val="24"/>
+        </w:rPr>
+        <w:t xml:space="preserve"> Experiment 1, </w:t>
+      </w:r>
+      <w:r>
+        <w:rPr>
+          <w:rFonts w:ascii="Times New Roman" w:hAnsi="Times New Roman" w:cs="Times New Roman"/>
+          <w:sz w:val="24"/>
+          <w:szCs w:val="24"/>
+        </w:rPr>
+        <w:t>we can observe that</w:t>
+      </w:r>
+      <w:r>
+        <w:rPr>
           <w:rFonts w:ascii="Times New Roman" w:hAnsi="Times New Roman" w:cs="Times New Roman" w:hint="eastAsia"/>
           <w:sz w:val="24"/>
           <w:szCs w:val="24"/>
         </w:rPr>
-      </w:pPr>
-      <w:r>
-        <w:rPr>
-          <w:rFonts w:ascii="Times New Roman" w:hAnsi="Times New Roman" w:cs="Times New Roman"/>
-          <w:sz w:val="24"/>
-          <w:szCs w:val="24"/>
-        </w:rPr>
-        <w:t>S</w:t>
-      </w:r>
-      <w:r>
-        <w:rPr>
-          <w:rFonts w:ascii="Times New Roman" w:hAnsi="Times New Roman" w:cs="Times New Roman"/>
-          <w:sz w:val="24"/>
-          <w:szCs w:val="24"/>
-        </w:rPr>
-        <w:t>imilar to</w:t>
-      </w:r>
-      <w:r>
-        <w:rPr>
-          <w:rFonts w:ascii="Times New Roman" w:hAnsi="Times New Roman" w:cs="Times New Roman"/>
-          <w:sz w:val="24"/>
-          <w:szCs w:val="24"/>
-        </w:rPr>
-        <w:t xml:space="preserve"> Experiment 1, </w:t>
-      </w:r>
-      <w:r>
-        <w:rPr>
-          <w:rFonts w:ascii="Times New Roman" w:hAnsi="Times New Roman" w:cs="Times New Roman"/>
-          <w:sz w:val="24"/>
-          <w:szCs w:val="24"/>
-        </w:rPr>
-        <w:t>we can observe that</w:t>
-      </w:r>
-      <w:r>
-        <w:rPr>
-          <w:rFonts w:ascii="Times New Roman" w:hAnsi="Times New Roman" w:cs="Times New Roman" w:hint="eastAsia"/>
-          <w:sz w:val="24"/>
-          <w:szCs w:val="24"/>
-        </w:rPr>
         <w:t xml:space="preserve"> </w:t>
       </w:r>
       <w:r>
@@ -1433,13 +1541,23 @@
         </w:rPr>
         <w:t xml:space="preserve">the algorithm is </w:t>
       </w:r>
-      <w:r>
-        <w:rPr>
-          <w:rFonts w:ascii="Times New Roman" w:hAnsi="Times New Roman" w:cs="Times New Roman"/>
-          <w:sz w:val="24"/>
-          <w:szCs w:val="24"/>
-        </w:rPr>
-        <w:t>O(log n)</w:t>
+      <w:proofErr w:type="gramStart"/>
+      <w:r>
+        <w:rPr>
+          <w:rFonts w:ascii="Times New Roman" w:hAnsi="Times New Roman" w:cs="Times New Roman"/>
+          <w:sz w:val="24"/>
+          <w:szCs w:val="24"/>
+        </w:rPr>
+        <w:t>O(</w:t>
+      </w:r>
+      <w:proofErr w:type="gramEnd"/>
+      <w:r>
+        <w:rPr>
+          <w:rFonts w:ascii="Times New Roman" w:hAnsi="Times New Roman" w:cs="Times New Roman"/>
+          <w:sz w:val="24"/>
+          <w:szCs w:val="24"/>
+        </w:rPr>
+        <w:t>log n)</w:t>
       </w:r>
       <w:r>
         <w:rPr>
@@ -1583,39 +1701,33 @@
           <w:sz w:val="24"/>
           <w:szCs w:val="24"/>
         </w:rPr>
-        <w:t xml:space="preserve"> above, we can see that it is</w:t>
-      </w:r>
-      <w:r>
-        <w:rPr>
-          <w:rFonts w:ascii="Times New Roman" w:hAnsi="Times New Roman" w:cs="Times New Roman"/>
-          <w:sz w:val="24"/>
-          <w:szCs w:val="24"/>
-        </w:rPr>
-        <w:t xml:space="preserve"> show</w:t>
-      </w:r>
-      <w:r>
-        <w:rPr>
-          <w:rFonts w:ascii="Times New Roman" w:hAnsi="Times New Roman" w:cs="Times New Roman"/>
-          <w:sz w:val="24"/>
-          <w:szCs w:val="24"/>
-        </w:rPr>
-        <w:t>ed</w:t>
-      </w:r>
-      <w:r>
-        <w:rPr>
-          <w:rFonts w:ascii="Times New Roman" w:hAnsi="Times New Roman" w:cs="Times New Roman"/>
-          <w:sz w:val="24"/>
-          <w:szCs w:val="24"/>
-        </w:rPr>
-        <w:t xml:space="preserve"> growth in execution time that is consistent with </w:t>
-      </w:r>
-      <w:r>
-        <w:rPr>
-          <w:rFonts w:ascii="Times New Roman" w:hAnsi="Times New Roman" w:cs="Times New Roman"/>
-          <w:sz w:val="24"/>
-          <w:szCs w:val="24"/>
-        </w:rPr>
-        <w:t>O(log n)</w:t>
+        <w:t xml:space="preserve"> above, </w:t>
+      </w:r>
+      <w:r>
+        <w:rPr>
+          <w:rFonts w:ascii="Times New Roman" w:hAnsi="Times New Roman" w:cs="Times New Roman"/>
+          <w:sz w:val="24"/>
+          <w:szCs w:val="24"/>
+        </w:rPr>
+        <w:t xml:space="preserve">it is hard to tell if the growth in execution time is consistent with </w:t>
+      </w:r>
+      <w:proofErr w:type="gramStart"/>
+      <w:r>
+        <w:rPr>
+          <w:rFonts w:ascii="Times New Roman" w:hAnsi="Times New Roman" w:cs="Times New Roman"/>
+          <w:sz w:val="24"/>
+          <w:szCs w:val="24"/>
+        </w:rPr>
+        <w:t>O(</w:t>
+      </w:r>
+      <w:proofErr w:type="gramEnd"/>
+      <w:r>
+        <w:rPr>
+          <w:rFonts w:ascii="Times New Roman" w:hAnsi="Times New Roman" w:cs="Times New Roman"/>
+          <w:sz w:val="24"/>
+          <w:szCs w:val="24"/>
+        </w:rPr>
+        <w:t>log n)</w:t>
       </w:r>
       <w:r>
         <w:rPr>
@@ -1625,79 +1737,218 @@
         </w:rPr>
         <w:t>.</w:t>
       </w:r>
-    </w:p>
-    <w:p>
-      <w:pPr>
+      <w:r>
+        <w:rPr>
+          <w:rFonts w:ascii="Times New Roman" w:hAnsi="Times New Roman" w:cs="Times New Roman"/>
+          <w:sz w:val="24"/>
+          <w:szCs w:val="24"/>
+        </w:rPr>
+        <w:t xml:space="preserve"> For the binary search results in both experiments there are graphs that appear to show </w:t>
+      </w:r>
+      <w:proofErr w:type="gramStart"/>
+      <w:r>
+        <w:rPr>
+          <w:rFonts w:ascii="Times New Roman" w:hAnsi="Times New Roman" w:cs="Times New Roman"/>
+          <w:sz w:val="24"/>
+          <w:szCs w:val="24"/>
+        </w:rPr>
+        <w:t>O(</w:t>
+      </w:r>
+      <w:proofErr w:type="gramEnd"/>
+      <w:r>
+        <w:rPr>
+          <w:rFonts w:ascii="Times New Roman" w:hAnsi="Times New Roman" w:cs="Times New Roman"/>
+          <w:sz w:val="24"/>
+          <w:szCs w:val="24"/>
+        </w:rPr>
+        <w:t>log n) growth, however this is less clear for trinary search. We would likely need a much larger n to see this trend.</w:t>
+      </w:r>
+    </w:p>
+    <w:p>
+      <w:pPr>
+        <w:rPr>
+          <w:rFonts w:ascii="Times New Roman" w:hAnsi="Times New Roman" w:cs="Times New Roman"/>
+          <w:sz w:val="24"/>
+          <w:szCs w:val="24"/>
+        </w:rPr>
+      </w:pPr>
+    </w:p>
+    <w:p>
+      <w:pPr>
+        <w:rPr>
+          <w:rFonts w:ascii="Times New Roman" w:hAnsi="Times New Roman" w:cs="Times New Roman"/>
+          <w:sz w:val="24"/>
+          <w:szCs w:val="24"/>
+        </w:rPr>
+      </w:pPr>
+      <w:r>
         <w:rPr>
           <w:rFonts w:ascii="Times New Roman" w:hAnsi="Times New Roman" w:cs="Times New Roman" w:hint="eastAsia"/>
           <w:sz w:val="24"/>
           <w:szCs w:val="24"/>
         </w:rPr>
-      </w:pPr>
-    </w:p>
-    <w:p>
-      <w:pPr>
-        <w:rPr>
-          <w:rFonts w:ascii="Times New Roman" w:hAnsi="Times New Roman" w:cs="Times New Roman"/>
-          <w:sz w:val="24"/>
-          <w:szCs w:val="24"/>
-        </w:rPr>
-      </w:pPr>
+        <w:t>Question</w:t>
+      </w:r>
+      <w:r>
+        <w:rPr>
+          <w:rFonts w:ascii="Times New Roman" w:hAnsi="Times New Roman" w:cs="Times New Roman"/>
+          <w:sz w:val="24"/>
+          <w:szCs w:val="24"/>
+        </w:rPr>
+        <w:t xml:space="preserve"> 2</w:t>
+      </w:r>
+    </w:p>
+    <w:p>
+      <w:pPr>
+        <w:rPr>
+          <w:rFonts w:ascii="Times New Roman" w:hAnsi="Times New Roman" w:cs="Times New Roman"/>
+          <w:sz w:val="24"/>
+          <w:szCs w:val="24"/>
+        </w:rPr>
+      </w:pPr>
+      <w:r>
+        <w:rPr>
+          <w:rFonts w:ascii="Times New Roman" w:hAnsi="Times New Roman" w:cs="Times New Roman"/>
+          <w:sz w:val="24"/>
+          <w:szCs w:val="24"/>
+        </w:rPr>
+        <w:t>According to the</w:t>
+      </w:r>
+      <w:r>
+        <w:rPr>
+          <w:rFonts w:ascii="Times New Roman" w:hAnsi="Times New Roman" w:cs="Times New Roman"/>
+          <w:sz w:val="24"/>
+          <w:szCs w:val="24"/>
+        </w:rPr>
+        <w:t xml:space="preserve"> experiment</w:t>
+      </w:r>
+      <w:r>
+        <w:rPr>
+          <w:rFonts w:ascii="Times New Roman" w:hAnsi="Times New Roman" w:cs="Times New Roman"/>
+          <w:sz w:val="24"/>
+          <w:szCs w:val="24"/>
+        </w:rPr>
+        <w:t xml:space="preserve"> results above, we can see that </w:t>
+      </w:r>
+      <w:r>
+        <w:rPr>
+          <w:rFonts w:ascii="Times New Roman" w:hAnsi="Times New Roman" w:cs="Times New Roman"/>
+          <w:sz w:val="24"/>
+          <w:szCs w:val="24"/>
+        </w:rPr>
+        <w:t>the difference between the</w:t>
+      </w:r>
+    </w:p>
+    <w:p>
+      <w:pPr>
+        <w:rPr>
+          <w:rFonts w:ascii="Times New Roman" w:hAnsi="Times New Roman" w:cs="Times New Roman"/>
+          <w:sz w:val="24"/>
+          <w:szCs w:val="24"/>
+        </w:rPr>
+      </w:pPr>
+      <w:r>
+        <w:rPr>
+          <w:rFonts w:ascii="Times New Roman" w:hAnsi="Times New Roman" w:cs="Times New Roman"/>
+          <w:sz w:val="24"/>
+          <w:szCs w:val="24"/>
+        </w:rPr>
+        <w:t xml:space="preserve">times of </w:t>
+      </w:r>
+      <w:r>
+        <w:rPr>
+          <w:rFonts w:ascii="Times New Roman" w:hAnsi="Times New Roman" w:cs="Times New Roman"/>
+          <w:sz w:val="24"/>
+          <w:szCs w:val="24"/>
+        </w:rPr>
+        <w:t>B</w:t>
+      </w:r>
+      <w:r>
+        <w:rPr>
+          <w:rFonts w:ascii="Times New Roman" w:hAnsi="Times New Roman" w:cs="Times New Roman"/>
+          <w:sz w:val="24"/>
+          <w:szCs w:val="24"/>
+        </w:rPr>
+        <w:t>in</w:t>
+      </w:r>
+      <w:r>
+        <w:rPr>
+          <w:rFonts w:ascii="Times New Roman" w:hAnsi="Times New Roman" w:cs="Times New Roman"/>
+          <w:sz w:val="24"/>
+          <w:szCs w:val="24"/>
+        </w:rPr>
+        <w:t>ary S</w:t>
+      </w:r>
+      <w:r>
+        <w:rPr>
+          <w:rFonts w:ascii="Times New Roman" w:hAnsi="Times New Roman" w:cs="Times New Roman"/>
+          <w:sz w:val="24"/>
+          <w:szCs w:val="24"/>
+        </w:rPr>
+        <w:t xml:space="preserve">earch and </w:t>
+      </w:r>
+      <w:r>
+        <w:rPr>
+          <w:rFonts w:ascii="Times New Roman" w:hAnsi="Times New Roman" w:cs="Times New Roman"/>
+          <w:sz w:val="24"/>
+          <w:szCs w:val="24"/>
+        </w:rPr>
+        <w:t>T</w:t>
+      </w:r>
+      <w:r>
+        <w:rPr>
+          <w:rFonts w:ascii="Times New Roman" w:hAnsi="Times New Roman" w:cs="Times New Roman"/>
+          <w:sz w:val="24"/>
+          <w:szCs w:val="24"/>
+        </w:rPr>
+        <w:t>rin</w:t>
+      </w:r>
+      <w:r>
+        <w:rPr>
+          <w:rFonts w:ascii="Times New Roman" w:hAnsi="Times New Roman" w:cs="Times New Roman"/>
+          <w:sz w:val="24"/>
+          <w:szCs w:val="24"/>
+        </w:rPr>
+        <w:t>ary S</w:t>
+      </w:r>
+      <w:r>
+        <w:rPr>
+          <w:rFonts w:ascii="Times New Roman" w:hAnsi="Times New Roman" w:cs="Times New Roman"/>
+          <w:sz w:val="24"/>
+          <w:szCs w:val="24"/>
+        </w:rPr>
+        <w:t xml:space="preserve">earch </w:t>
+      </w:r>
+      <w:r>
+        <w:rPr>
+          <w:rFonts w:ascii="Times New Roman" w:hAnsi="Times New Roman" w:cs="Times New Roman"/>
+          <w:sz w:val="24"/>
+          <w:szCs w:val="24"/>
+        </w:rPr>
+        <w:t>are</w:t>
+      </w:r>
+      <w:r>
+        <w:rPr>
+          <w:rFonts w:ascii="Times New Roman" w:hAnsi="Times New Roman" w:cs="Times New Roman"/>
+          <w:sz w:val="24"/>
+          <w:szCs w:val="24"/>
+        </w:rPr>
+        <w:t xml:space="preserve"> not always kept within</w:t>
+      </w:r>
+      <w:r>
+        <w:rPr>
+          <w:rFonts w:ascii="Times New Roman" w:hAnsi="Times New Roman" w:cs="Times New Roman"/>
+          <w:sz w:val="24"/>
+          <w:szCs w:val="24"/>
+        </w:rPr>
+        <w:t xml:space="preserve"> 10% of each other</w:t>
+      </w:r>
       <w:r>
         <w:rPr>
           <w:rFonts w:ascii="Times New Roman" w:hAnsi="Times New Roman" w:cs="Times New Roman" w:hint="eastAsia"/>
           <w:sz w:val="24"/>
           <w:szCs w:val="24"/>
         </w:rPr>
-        <w:t>Question</w:t>
-      </w:r>
-      <w:r>
-        <w:rPr>
-          <w:rFonts w:ascii="Times New Roman" w:hAnsi="Times New Roman" w:cs="Times New Roman"/>
-          <w:sz w:val="24"/>
-          <w:szCs w:val="24"/>
-        </w:rPr>
-        <w:t xml:space="preserve"> 2</w:t>
-      </w:r>
-    </w:p>
-    <w:p>
-      <w:pPr>
-        <w:rPr>
-          <w:rFonts w:ascii="Times New Roman" w:hAnsi="Times New Roman" w:cs="Times New Roman"/>
-          <w:sz w:val="24"/>
-          <w:szCs w:val="24"/>
-        </w:rPr>
-      </w:pPr>
-      <w:r>
-        <w:rPr>
-          <w:rFonts w:ascii="Times New Roman" w:hAnsi="Times New Roman" w:cs="Times New Roman"/>
-          <w:sz w:val="24"/>
-          <w:szCs w:val="24"/>
-        </w:rPr>
-        <w:t>According to the</w:t>
-      </w:r>
-      <w:r>
-        <w:rPr>
-          <w:rFonts w:ascii="Times New Roman" w:hAnsi="Times New Roman" w:cs="Times New Roman"/>
-          <w:sz w:val="24"/>
-          <w:szCs w:val="24"/>
-        </w:rPr>
-        <w:t xml:space="preserve"> experiment</w:t>
-      </w:r>
-      <w:r>
-        <w:rPr>
-          <w:rFonts w:ascii="Times New Roman" w:hAnsi="Times New Roman" w:cs="Times New Roman"/>
-          <w:sz w:val="24"/>
-          <w:szCs w:val="24"/>
-        </w:rPr>
-        <w:t xml:space="preserve"> results above, we can see that</w:t>
-      </w:r>
-      <w:r>
-        <w:rPr>
-          <w:rFonts w:ascii="Times New Roman" w:hAnsi="Times New Roman" w:cs="Times New Roman"/>
-          <w:sz w:val="24"/>
-          <w:szCs w:val="24"/>
-        </w:rPr>
         <w:t xml:space="preserve"> </w:t>
       </w:r>
       <w:r>
@@ -1706,24 +1957,49 @@
           <w:sz w:val="24"/>
           <w:szCs w:val="24"/>
         </w:rPr>
-        <w:t>the difference between the</w:t>
-      </w:r>
-    </w:p>
-    <w:p>
-      <w:pPr>
-        <w:rPr>
-          <w:rFonts w:ascii="Times New Roman" w:hAnsi="Times New Roman" w:cs="Times New Roman"/>
-          <w:sz w:val="24"/>
-          <w:szCs w:val="24"/>
-        </w:rPr>
-      </w:pPr>
-      <w:r>
-        <w:rPr>
-          <w:rFonts w:ascii="Times New Roman" w:hAnsi="Times New Roman" w:cs="Times New Roman"/>
-          <w:sz w:val="24"/>
-          <w:szCs w:val="24"/>
-        </w:rPr>
-        <w:t xml:space="preserve">times of </w:t>
+        <w:t>in both cases</w:t>
+      </w:r>
+      <w:r>
+        <w:rPr>
+          <w:rFonts w:ascii="Times New Roman" w:hAnsi="Times New Roman" w:cs="Times New Roman"/>
+          <w:sz w:val="24"/>
+          <w:szCs w:val="24"/>
+        </w:rPr>
+        <w:t>.</w:t>
+      </w:r>
+    </w:p>
+    <w:p>
+      <w:pPr>
+        <w:rPr>
+          <w:rFonts w:ascii="Times New Roman" w:hAnsi="Times New Roman" w:cs="Times New Roman"/>
+          <w:sz w:val="24"/>
+          <w:szCs w:val="24"/>
+        </w:rPr>
+      </w:pPr>
+    </w:p>
+    <w:p>
+      <w:pPr>
+        <w:rPr>
+          <w:rFonts w:ascii="Times New Roman" w:hAnsi="Times New Roman" w:cs="Times New Roman"/>
+          <w:sz w:val="24"/>
+          <w:szCs w:val="24"/>
+        </w:rPr>
+      </w:pPr>
+      <w:r>
+        <w:rPr>
+          <w:rFonts w:ascii="Times New Roman" w:hAnsi="Times New Roman" w:cs="Times New Roman"/>
+          <w:sz w:val="24"/>
+          <w:szCs w:val="24"/>
+        </w:rPr>
+        <w:t>I</w:t>
+      </w:r>
+      <w:r>
+        <w:rPr>
+          <w:rFonts w:ascii="Times New Roman" w:hAnsi="Times New Roman" w:cs="Times New Roman"/>
+          <w:sz w:val="24"/>
+          <w:szCs w:val="24"/>
+        </w:rPr>
+        <w:t xml:space="preserve">n the case of search, the time speed of </w:t>
       </w:r>
       <w:r>
         <w:rPr>
@@ -1755,7 +2031,15 @@
           <w:sz w:val="24"/>
           <w:szCs w:val="24"/>
         </w:rPr>
-        <w:t xml:space="preserve">earch and </w:t>
+        <w:t>earch</w:t>
+      </w:r>
+      <w:r>
+        <w:rPr>
+          <w:rFonts w:ascii="Times New Roman" w:hAnsi="Times New Roman" w:cs="Times New Roman"/>
+          <w:sz w:val="24"/>
+          <w:szCs w:val="24"/>
+        </w:rPr>
+        <w:t xml:space="preserve"> and </w:t>
       </w:r>
       <w:r>
         <w:rPr>
@@ -1787,6 +2071,72 @@
           <w:sz w:val="24"/>
           <w:szCs w:val="24"/>
         </w:rPr>
+        <w:t>earch</w:t>
+      </w:r>
+      <w:r>
+        <w:rPr>
+          <w:rFonts w:ascii="Times New Roman" w:hAnsi="Times New Roman" w:cs="Times New Roman"/>
+          <w:sz w:val="24"/>
+          <w:szCs w:val="24"/>
+        </w:rPr>
+        <w:t xml:space="preserve"> depends on many factors, the time complexity of the algorithm is just a mathematical analysis, the implementation of the algorithm and the efficiency of the language also determine the time of the algorithm</w:t>
+      </w:r>
+      <w:r>
+        <w:rPr>
+          <w:rFonts w:ascii="Times New Roman" w:hAnsi="Times New Roman" w:cs="Times New Roman"/>
+          <w:sz w:val="24"/>
+          <w:szCs w:val="24"/>
+        </w:rPr>
+        <w:t xml:space="preserve">. </w:t>
+      </w:r>
+    </w:p>
+    <w:p>
+      <w:pPr>
+        <w:rPr>
+          <w:rFonts w:ascii="Times New Roman" w:hAnsi="Times New Roman" w:cs="Times New Roman"/>
+          <w:sz w:val="24"/>
+          <w:szCs w:val="24"/>
+        </w:rPr>
+      </w:pPr>
+    </w:p>
+    <w:p>
+      <w:pPr>
+        <w:rPr>
+          <w:rFonts w:ascii="Times New Roman" w:hAnsi="Times New Roman" w:cs="Times New Roman"/>
+          <w:sz w:val="24"/>
+          <w:szCs w:val="24"/>
+        </w:rPr>
+      </w:pPr>
+      <w:r>
+        <w:rPr>
+          <w:rFonts w:ascii="Times New Roman" w:hAnsi="Times New Roman" w:cs="Times New Roman"/>
+          <w:sz w:val="24"/>
+          <w:szCs w:val="24"/>
+        </w:rPr>
+        <w:t>In most cases, B</w:t>
+      </w:r>
+      <w:r>
+        <w:rPr>
+          <w:rFonts w:ascii="Times New Roman" w:hAnsi="Times New Roman" w:cs="Times New Roman"/>
+          <w:sz w:val="24"/>
+          <w:szCs w:val="24"/>
+        </w:rPr>
+        <w:t xml:space="preserve">inary </w:t>
+      </w:r>
+      <w:r>
+        <w:rPr>
+          <w:rFonts w:ascii="Times New Roman" w:hAnsi="Times New Roman" w:cs="Times New Roman"/>
+          <w:sz w:val="24"/>
+          <w:szCs w:val="24"/>
+        </w:rPr>
+        <w:t>S</w:t>
+      </w:r>
+      <w:r>
+        <w:rPr>
+          <w:rFonts w:ascii="Times New Roman" w:hAnsi="Times New Roman" w:cs="Times New Roman"/>
+          <w:sz w:val="24"/>
+          <w:szCs w:val="24"/>
+        </w:rPr>
         <w:t xml:space="preserve">earch </w:t>
       </w:r>
       <w:r>
@@ -1795,97 +2145,23 @@
           <w:sz w:val="24"/>
           <w:szCs w:val="24"/>
         </w:rPr>
-        <w:t>are</w:t>
-      </w:r>
-      <w:r>
-        <w:rPr>
-          <w:rFonts w:ascii="Times New Roman" w:hAnsi="Times New Roman" w:cs="Times New Roman"/>
-          <w:sz w:val="24"/>
-          <w:szCs w:val="24"/>
-        </w:rPr>
-        <w:t xml:space="preserve"> not always kept within</w:t>
-      </w:r>
-      <w:r>
-        <w:rPr>
-          <w:rFonts w:ascii="Times New Roman" w:hAnsi="Times New Roman" w:cs="Times New Roman" w:hint="eastAsia"/>
-          <w:sz w:val="24"/>
-          <w:szCs w:val="24"/>
-        </w:rPr>
-        <w:t xml:space="preserve"> </w:t>
-      </w:r>
-      <w:r>
-        <w:rPr>
-          <w:rFonts w:ascii="Times New Roman" w:hAnsi="Times New Roman" w:cs="Times New Roman"/>
-          <w:sz w:val="24"/>
-          <w:szCs w:val="24"/>
-        </w:rPr>
-        <w:t>in both cases</w:t>
-      </w:r>
-      <w:r>
-        <w:rPr>
-          <w:rFonts w:ascii="Times New Roman" w:hAnsi="Times New Roman" w:cs="Times New Roman"/>
-          <w:sz w:val="24"/>
-          <w:szCs w:val="24"/>
-        </w:rPr>
-        <w:t>.</w:t>
-      </w:r>
-    </w:p>
-    <w:p>
-      <w:pPr>
-        <w:rPr>
-          <w:rFonts w:ascii="Times New Roman" w:hAnsi="Times New Roman" w:cs="Times New Roman"/>
-          <w:sz w:val="24"/>
-          <w:szCs w:val="24"/>
-        </w:rPr>
-      </w:pPr>
-    </w:p>
-    <w:p>
-      <w:pPr>
-        <w:rPr>
-          <w:rFonts w:ascii="Times New Roman" w:hAnsi="Times New Roman" w:cs="Times New Roman"/>
-          <w:sz w:val="24"/>
-          <w:szCs w:val="24"/>
-        </w:rPr>
-      </w:pPr>
-      <w:r>
-        <w:rPr>
-          <w:rFonts w:ascii="Times New Roman" w:hAnsi="Times New Roman" w:cs="Times New Roman"/>
-          <w:sz w:val="24"/>
-          <w:szCs w:val="24"/>
-        </w:rPr>
-        <w:t>I</w:t>
-      </w:r>
-      <w:r>
-        <w:rPr>
-          <w:rFonts w:ascii="Times New Roman" w:hAnsi="Times New Roman" w:cs="Times New Roman"/>
-          <w:sz w:val="24"/>
-          <w:szCs w:val="24"/>
-        </w:rPr>
-        <w:t xml:space="preserve">n the case of search, the time speed of </w:t>
-      </w:r>
-      <w:r>
-        <w:rPr>
-          <w:rFonts w:ascii="Times New Roman" w:hAnsi="Times New Roman" w:cs="Times New Roman"/>
-          <w:sz w:val="24"/>
-          <w:szCs w:val="24"/>
-        </w:rPr>
-        <w:t>B</w:t>
-      </w:r>
-      <w:r>
-        <w:rPr>
-          <w:rFonts w:ascii="Times New Roman" w:hAnsi="Times New Roman" w:cs="Times New Roman"/>
-          <w:sz w:val="24"/>
-          <w:szCs w:val="24"/>
-        </w:rPr>
-        <w:t>in</w:t>
-      </w:r>
-      <w:r>
-        <w:rPr>
-          <w:rFonts w:ascii="Times New Roman" w:hAnsi="Times New Roman" w:cs="Times New Roman"/>
-          <w:sz w:val="24"/>
-          <w:szCs w:val="24"/>
-        </w:rPr>
-        <w:t>ary S</w:t>
+        <w:t>is slower than Tr</w:t>
+      </w:r>
+      <w:r>
+        <w:rPr>
+          <w:rFonts w:ascii="Times New Roman" w:hAnsi="Times New Roman" w:cs="Times New Roman"/>
+          <w:sz w:val="24"/>
+          <w:szCs w:val="24"/>
+        </w:rPr>
+        <w:t xml:space="preserve">inary </w:t>
+      </w:r>
+      <w:r>
+        <w:rPr>
+          <w:rFonts w:ascii="Times New Roman" w:hAnsi="Times New Roman" w:cs="Times New Roman"/>
+          <w:sz w:val="24"/>
+          <w:szCs w:val="24"/>
+        </w:rPr>
+        <w:t>S</w:t>
       </w:r>
       <w:r>
         <w:rPr>
@@ -1901,31 +2177,23 @@
           <w:sz w:val="24"/>
           <w:szCs w:val="24"/>
         </w:rPr>
-        <w:t xml:space="preserve"> and </w:t>
-      </w:r>
-      <w:r>
-        <w:rPr>
-          <w:rFonts w:ascii="Times New Roman" w:hAnsi="Times New Roman" w:cs="Times New Roman"/>
-          <w:sz w:val="24"/>
-          <w:szCs w:val="24"/>
-        </w:rPr>
-        <w:t>T</w:t>
-      </w:r>
-      <w:r>
-        <w:rPr>
-          <w:rFonts w:ascii="Times New Roman" w:hAnsi="Times New Roman" w:cs="Times New Roman"/>
-          <w:sz w:val="24"/>
-          <w:szCs w:val="24"/>
-        </w:rPr>
-        <w:t>rin</w:t>
-      </w:r>
-      <w:r>
-        <w:rPr>
-          <w:rFonts w:ascii="Times New Roman" w:hAnsi="Times New Roman" w:cs="Times New Roman"/>
-          <w:sz w:val="24"/>
-          <w:szCs w:val="24"/>
-        </w:rPr>
-        <w:t>ary S</w:t>
+        <w:t>, and with the increase of n, T</w:t>
+      </w:r>
+      <w:r>
+        <w:rPr>
+          <w:rFonts w:ascii="Times New Roman" w:hAnsi="Times New Roman" w:cs="Times New Roman"/>
+          <w:sz w:val="24"/>
+          <w:szCs w:val="24"/>
+        </w:rPr>
+        <w:t xml:space="preserve">rinary </w:t>
+      </w:r>
+      <w:r>
+        <w:rPr>
+          <w:rFonts w:ascii="Times New Roman" w:hAnsi="Times New Roman" w:cs="Times New Roman"/>
+          <w:sz w:val="24"/>
+          <w:szCs w:val="24"/>
+        </w:rPr>
+        <w:t>S</w:t>
       </w:r>
       <w:r>
         <w:rPr>
@@ -1941,15 +2209,23 @@
           <w:sz w:val="24"/>
           <w:szCs w:val="24"/>
         </w:rPr>
-        <w:t xml:space="preserve"> depends on many factors, the time complexity of the algorithm is just a mathematical analysis, the implementation of the algorithm and the efficiency of the language also determine the time of the algorithm</w:t>
-      </w:r>
-      <w:r>
-        <w:rPr>
-          <w:rFonts w:ascii="Times New Roman" w:hAnsi="Times New Roman" w:cs="Times New Roman"/>
-          <w:sz w:val="24"/>
-          <w:szCs w:val="24"/>
-        </w:rPr>
-        <w:t>. In most cases, B</w:t>
+        <w:t xml:space="preserve"> will be</w:t>
+      </w:r>
+      <w:r>
+        <w:rPr>
+          <w:rFonts w:ascii="Times New Roman" w:hAnsi="Times New Roman" w:cs="Times New Roman"/>
+          <w:sz w:val="24"/>
+          <w:szCs w:val="24"/>
+        </w:rPr>
+        <w:t xml:space="preserve"> at least 10% faster</w:t>
+      </w:r>
+      <w:r>
+        <w:rPr>
+          <w:rFonts w:ascii="Times New Roman" w:hAnsi="Times New Roman" w:cs="Times New Roman"/>
+          <w:sz w:val="24"/>
+          <w:szCs w:val="24"/>
+        </w:rPr>
+        <w:t xml:space="preserve"> than B</w:t>
       </w:r>
       <w:r>
         <w:rPr>
@@ -1973,54 +2249,6 @@
           <w:sz w:val="24"/>
           <w:szCs w:val="24"/>
         </w:rPr>
-        <w:t xml:space="preserve">earch </w:t>
-      </w:r>
-      <w:r>
-        <w:rPr>
-          <w:rFonts w:ascii="Times New Roman" w:hAnsi="Times New Roman" w:cs="Times New Roman"/>
-          <w:sz w:val="24"/>
-          <w:szCs w:val="24"/>
-        </w:rPr>
-        <w:t>is slower</w:t>
-      </w:r>
-      <w:r>
-        <w:rPr>
-          <w:rFonts w:ascii="Times New Roman" w:hAnsi="Times New Roman" w:cs="Times New Roman"/>
-          <w:sz w:val="24"/>
-          <w:szCs w:val="24"/>
-        </w:rPr>
-        <w:t xml:space="preserve"> than </w:t>
-      </w:r>
-      <w:r>
-        <w:rPr>
-          <w:rFonts w:ascii="Times New Roman" w:hAnsi="Times New Roman" w:cs="Times New Roman"/>
-          <w:sz w:val="24"/>
-          <w:szCs w:val="24"/>
-        </w:rPr>
-        <w:t>Tr</w:t>
-      </w:r>
-      <w:r>
-        <w:rPr>
-          <w:rFonts w:ascii="Times New Roman" w:hAnsi="Times New Roman" w:cs="Times New Roman"/>
-          <w:sz w:val="24"/>
-          <w:szCs w:val="24"/>
-        </w:rPr>
-        <w:t xml:space="preserve">inary </w:t>
-      </w:r>
-      <w:r>
-        <w:rPr>
-          <w:rFonts w:ascii="Times New Roman" w:hAnsi="Times New Roman" w:cs="Times New Roman"/>
-          <w:sz w:val="24"/>
-          <w:szCs w:val="24"/>
-        </w:rPr>
-        <w:t>S</w:t>
-      </w:r>
-      <w:r>
-        <w:rPr>
-          <w:rFonts w:ascii="Times New Roman" w:hAnsi="Times New Roman" w:cs="Times New Roman"/>
-          <w:sz w:val="24"/>
-          <w:szCs w:val="24"/>
-        </w:rPr>
         <w:t>earch</w:t>
       </w:r>
       <w:r>
@@ -2029,119 +2257,31 @@
           <w:sz w:val="24"/>
           <w:szCs w:val="24"/>
         </w:rPr>
-        <w:t xml:space="preserve"> , and with the increase of n, </w:t>
-      </w:r>
-      <w:r>
-        <w:rPr>
-          <w:rFonts w:ascii="Times New Roman" w:hAnsi="Times New Roman" w:cs="Times New Roman"/>
-          <w:sz w:val="24"/>
-          <w:szCs w:val="24"/>
-        </w:rPr>
-        <w:t>T</w:t>
-      </w:r>
-      <w:r>
-        <w:rPr>
-          <w:rFonts w:ascii="Times New Roman" w:hAnsi="Times New Roman" w:cs="Times New Roman"/>
-          <w:sz w:val="24"/>
-          <w:szCs w:val="24"/>
-        </w:rPr>
-        <w:t xml:space="preserve">rinary </w:t>
-      </w:r>
-      <w:r>
-        <w:rPr>
-          <w:rFonts w:ascii="Times New Roman" w:hAnsi="Times New Roman" w:cs="Times New Roman"/>
-          <w:sz w:val="24"/>
-          <w:szCs w:val="24"/>
-        </w:rPr>
-        <w:t>S</w:t>
-      </w:r>
-      <w:r>
-        <w:rPr>
-          <w:rFonts w:ascii="Times New Roman" w:hAnsi="Times New Roman" w:cs="Times New Roman"/>
-          <w:sz w:val="24"/>
-          <w:szCs w:val="24"/>
-        </w:rPr>
-        <w:t>earch</w:t>
-      </w:r>
-      <w:r>
-        <w:rPr>
-          <w:rFonts w:ascii="Times New Roman" w:hAnsi="Times New Roman" w:cs="Times New Roman"/>
-          <w:sz w:val="24"/>
-          <w:szCs w:val="24"/>
-        </w:rPr>
-        <w:t xml:space="preserve"> will be</w:t>
-      </w:r>
-      <w:r>
-        <w:rPr>
-          <w:rFonts w:ascii="Times New Roman" w:hAnsi="Times New Roman" w:cs="Times New Roman"/>
-          <w:sz w:val="24"/>
-          <w:szCs w:val="24"/>
-        </w:rPr>
-        <w:t xml:space="preserve"> at least 10% faster</w:t>
-      </w:r>
-      <w:r>
-        <w:rPr>
-          <w:rFonts w:ascii="Times New Roman" w:hAnsi="Times New Roman" w:cs="Times New Roman"/>
-          <w:sz w:val="24"/>
-          <w:szCs w:val="24"/>
-        </w:rPr>
-        <w:t xml:space="preserve"> than B</w:t>
-      </w:r>
-      <w:r>
-        <w:rPr>
-          <w:rFonts w:ascii="Times New Roman" w:hAnsi="Times New Roman" w:cs="Times New Roman"/>
-          <w:sz w:val="24"/>
-          <w:szCs w:val="24"/>
-        </w:rPr>
-        <w:t xml:space="preserve">inary </w:t>
-      </w:r>
-      <w:r>
-        <w:rPr>
-          <w:rFonts w:ascii="Times New Roman" w:hAnsi="Times New Roman" w:cs="Times New Roman"/>
-          <w:sz w:val="24"/>
-          <w:szCs w:val="24"/>
-        </w:rPr>
-        <w:t>S</w:t>
-      </w:r>
-      <w:r>
-        <w:rPr>
-          <w:rFonts w:ascii="Times New Roman" w:hAnsi="Times New Roman" w:cs="Times New Roman"/>
-          <w:sz w:val="24"/>
-          <w:szCs w:val="24"/>
-        </w:rPr>
-        <w:t>earch</w:t>
-      </w:r>
-      <w:r>
-        <w:rPr>
-          <w:rFonts w:ascii="Times New Roman" w:hAnsi="Times New Roman" w:cs="Times New Roman"/>
-          <w:sz w:val="24"/>
-          <w:szCs w:val="24"/>
-        </w:rPr>
-        <w:t>.</w:t>
-      </w:r>
-    </w:p>
-    <w:p>
-      <w:pPr>
-        <w:rPr>
-          <w:rFonts w:ascii="Times New Roman" w:hAnsi="Times New Roman" w:cs="Times New Roman"/>
-          <w:sz w:val="24"/>
-          <w:szCs w:val="24"/>
-        </w:rPr>
-      </w:pPr>
-    </w:p>
-    <w:p>
-      <w:pPr>
-        <w:rPr>
-          <w:rFonts w:ascii="Times New Roman" w:hAnsi="Times New Roman" w:cs="Times New Roman"/>
-          <w:sz w:val="24"/>
-          <w:szCs w:val="24"/>
-        </w:rPr>
-      </w:pPr>
-    </w:p>
-    <w:p>
-      <w:pPr>
-        <w:rPr>
-          <w:rFonts w:ascii="Times New Roman" w:hAnsi="Times New Roman" w:cs="Times New Roman" w:hint="eastAsia"/>
+        <w:t xml:space="preserve"> by n=16000. There are no conditions in which Binary Search will be at least 10% faster than Trinary Search.</w:t>
+      </w:r>
+    </w:p>
+    <w:p>
+      <w:pPr>
+        <w:rPr>
+          <w:rFonts w:ascii="Times New Roman" w:hAnsi="Times New Roman" w:cs="Times New Roman"/>
+          <w:sz w:val="24"/>
+          <w:szCs w:val="24"/>
+        </w:rPr>
+      </w:pPr>
+    </w:p>
+    <w:p>
+      <w:pPr>
+        <w:rPr>
+          <w:rFonts w:ascii="Times New Roman" w:hAnsi="Times New Roman" w:cs="Times New Roman"/>
+          <w:sz w:val="24"/>
+          <w:szCs w:val="24"/>
+        </w:rPr>
+      </w:pPr>
+    </w:p>
+    <w:p>
+      <w:pPr>
+        <w:rPr>
+          <w:rFonts w:ascii="Times New Roman" w:hAnsi="Times New Roman" w:cs="Times New Roman"/>
           <w:sz w:val="24"/>
           <w:szCs w:val="24"/>
         </w:rPr>
@@ -2224,7 +2364,7 @@
 <w:hdr xmlns:wpc="http://schemas.microsoft.com/office/word/2010/wordprocessingCanvas" xmlns:cx="http://schemas.microsoft.com/office/drawing/2014/chartex" xmlns:cx1="http://schemas.microsoft.com/office/drawing/2015/9/8/chartex" xmlns:cx2="http://schemas.microsoft.com/office/drawing/2015/10/21/chartex" xmlns:cx3="http://schemas.microsoft.com/office/drawing/2016/5/9/chartex" xmlns:cx4="http://schemas.microsoft.com/office/drawing/2016/5/10/chartex" xmlns:cx5="http://schemas.microsoft.com/office/drawing/2016/5/11/chartex" xmlns:cx6="http://schemas.microsoft.com/office/drawing/2016/5/12/chartex" xmlns:cx7="http://schemas.microsoft.com/office/drawing/2016/5/13/chartex" xmlns:cx8="http://schemas.microsoft.com/office/drawing/2016/5/14/chartex" xmlns:mc="http://schemas.openxmlformats.org/markup-compatibility/2006" xmlns:aink="http://schemas.microsoft.com/office/drawing/2016/ink" xmlns:am3d="http://schemas.microsoft.com/office/drawing/2017/model3d" xmlns:o="urn:schemas-microsoft-com:office:office" xmlns:oel="http://schemas.microsoft.com/office/2019/extlst" xmlns:r="http://schemas.openxmlformats.org/officeDocument/2006/relationships" xmlns:m="http://schemas.openxmlformats.org/officeDocument/2006/math" xmlns:v="urn:schemas-microsoft-com:vml" xmlns:wp14="http://schemas.microsoft.com/office/word/2010/wordprocessingDrawing" xmlns:wp="http://schemas.openxmlformats.org/drawingml/2006/wordprocessingDrawing" xmlns:w10="urn:schemas-microsoft-com:office:word" xmlns:w="http://schemas.openxmlformats.org/wordprocessingml/2006/main" xmlns:w14="http://schemas.microsoft.com/office/word/2010/wordml" xmlns:w15="http://schemas.microsoft.com/office/word/2012/wordml" xmlns:w16cex="http://schemas.microsoft.com/office/word/2018/wordml/cex" xmlns:w16cid="http://schemas.microsoft.com/office/word/2016/wordml/cid" xmlns:w16="http://schemas.microsoft.com/office/word/2018/wordml" xmlns:w16sdtdh="http://schemas.microsoft.com/office/word/2020/wordml/sdtdatahash" xmlns:w16se="http://schemas.microsoft.com/office/word/2015/wordml/symex" xmlns:wpg="http://schemas.microsoft.com/office/word/2010/wordprocessingGroup" xmlns:wpi="http://schemas.microsoft.com/office/word/2010/wordprocessingInk" xmlns:wne="http://schemas.microsoft.com/office/word/2006/wordml" xmlns:wps="http://schemas.microsoft.com/office/word/2010/wordprocessingShape" mc:Ignorable="w14 w15 w16se w16cid w16 w16cex w16sdtdh wp14">
   <w:p>
     <w:pPr>
-      <w:pStyle w:val="a3"/>
+      <w:pStyle w:val="Header"/>
     </w:pPr>
     <w:r>
       <w:t>Group#11</w:t>
@@ -2649,7 +2789,7 @@
     <w:lsdException w:name="Unresolved Mention" w:semiHidden="1" w:unhideWhenUsed="1"/>
     <w:lsdException w:name="Smart Link" w:semiHidden="1" w:unhideWhenUsed="1"/>
   </w:latentStyles>
-  <w:style w:type="paragraph" w:default="1" w:styleId="a">
+  <w:style w:type="paragraph" w:default="1" w:styleId="Normal">
     <w:name w:val="Normal"/>
     <w:qFormat/>
     <w:pPr>
@@ -2657,13 +2797,13 @@
       <w:jc w:val="both"/>
     </w:pPr>
   </w:style>
-  <w:style w:type="character" w:default="1" w:styleId="a0">
+  <w:style w:type="character" w:default="1" w:styleId="DefaultParagraphFont">
     <w:name w:val="Default Paragraph Font"/>
     <w:uiPriority w:val="1"/>
     <w:semiHidden/>
     <w:unhideWhenUsed/>
   </w:style>
-  <w:style w:type="table" w:default="1" w:styleId="a1">
+  <w:style w:type="table" w:default="1" w:styleId="TableNormal">
     <w:name w:val="Normal Table"/>
     <w:uiPriority w:val="99"/>
     <w:semiHidden/>
@@ -2678,16 +2818,16 @@
       </w:tblCellMar>
     </w:tblPr>
   </w:style>
-  <w:style w:type="numbering" w:default="1" w:styleId="a2">
+  <w:style w:type="numbering" w:default="1" w:styleId="NoList">
     <w:name w:val="No List"/>
     <w:uiPriority w:val="99"/>
     <w:semiHidden/>
     <w:unhideWhenUsed/>
   </w:style>
-  <w:style w:type="paragraph" w:styleId="a3">
+  <w:style w:type="paragraph" w:styleId="Header">
     <w:name w:val="header"/>
-    <w:basedOn w:val="a"/>
-    <w:link w:val="a4"/>
+    <w:basedOn w:val="Normal"/>
+    <w:link w:val="HeaderChar"/>
     <w:uiPriority w:val="99"/>
     <w:unhideWhenUsed/>
     <w:rsid w:val="00836EB9"/>
@@ -2707,10 +2847,10 @@
       <w:szCs w:val="18"/>
     </w:rPr>
   </w:style>
-  <w:style w:type="character" w:customStyle="1" w:styleId="a4">
-    <w:name w:val="页眉 字符"/>
-    <w:basedOn w:val="a0"/>
-    <w:link w:val="a3"/>
+  <w:style w:type="character" w:customStyle="1" w:styleId="HeaderChar">
+    <w:name w:val="Header Char"/>
+    <w:basedOn w:val="DefaultParagraphFont"/>
+    <w:link w:val="Header"/>
     <w:uiPriority w:val="99"/>
     <w:rsid w:val="00836EB9"/>
     <w:rPr>
@@ -2718,10 +2858,10 @@
       <w:szCs w:val="18"/>
     </w:rPr>
   </w:style>
-  <w:style w:type="paragraph" w:styleId="a5">
+  <w:style w:type="paragraph" w:styleId="Footer">
     <w:name w:val="footer"/>
-    <w:basedOn w:val="a"/>
-    <w:link w:val="a6"/>
+    <w:basedOn w:val="Normal"/>
+    <w:link w:val="FooterChar"/>
     <w:uiPriority w:val="99"/>
     <w:unhideWhenUsed/>
     <w:rsid w:val="00836EB9"/>
@@ -2738,10 +2878,10 @@
       <w:szCs w:val="18"/>
     </w:rPr>
   </w:style>
-  <w:style w:type="character" w:customStyle="1" w:styleId="a6">
-    <w:name w:val="页脚 字符"/>
-    <w:basedOn w:val="a0"/>
-    <w:link w:val="a5"/>
+  <w:style w:type="character" w:customStyle="1" w:styleId="FooterChar">
+    <w:name w:val="Footer Char"/>
+    <w:basedOn w:val="DefaultParagraphFont"/>
+    <w:link w:val="Footer"/>
     <w:uiPriority w:val="99"/>
     <w:rsid w:val="00836EB9"/>
     <w:rPr>

</xml_diff>